<commit_message>
DB - PostgresSQL Sql View Notes Updated
</commit_message>
<xml_diff>
--- a/src/test/resources/PostgresSql/Sql_Views.docx
+++ b/src/test/resources/PostgresSql/Sql_Views.docx
@@ -651,23 +651,7 @@
           <w:sz w:val="24"/>
           <w:szCs w:val="24"/>
         </w:rPr>
-        <w:t xml:space="preserve">What is the main purpose of using a </w:t>
-      </w:r>
-      <w:r>
-        <w:rPr>
-          <w:rFonts w:ascii="Times New Roman" w:hAnsi="Times New Roman" w:cs="Times New Roman"/>
-          <w:sz w:val="24"/>
-          <w:szCs w:val="24"/>
-        </w:rPr>
-        <w:t>view / advantage of view</w:t>
-      </w:r>
-      <w:r>
-        <w:rPr>
-          <w:rFonts w:ascii="Times New Roman" w:hAnsi="Times New Roman" w:cs="Times New Roman"/>
-          <w:sz w:val="24"/>
-          <w:szCs w:val="24"/>
-        </w:rPr>
-        <w:t>.</w:t>
+        <w:t>What is the main purpose of using a view / advantage of view.</w:t>
       </w:r>
     </w:p>
     <w:p>
@@ -1711,6 +1695,720 @@
                   </pic:nvPicPr>
                   <pic:blipFill>
                     <a:blip r:embed="rId10"/>
+                    <a:stretch>
+                      <a:fillRect/>
+                    </a:stretch>
+                  </pic:blipFill>
+                  <pic:spPr>
+                    <a:xfrm>
+                      <a:off x="0" y="0"/>
+                      <a:ext cx="5731510" cy="3222625"/>
+                    </a:xfrm>
+                    <a:prstGeom prst="rect">
+                      <a:avLst/>
+                    </a:prstGeom>
+                  </pic:spPr>
+                </pic:pic>
+              </a:graphicData>
+            </a:graphic>
+          </wp:inline>
+        </w:drawing>
+      </w:r>
+    </w:p>
+    <w:p>
+      <w:pPr>
+        <w:ind w:firstLine="360"/>
+      </w:pPr>
+    </w:p>
+    <w:p>
+      <w:pPr>
+        <w:ind w:firstLine="360"/>
+      </w:pPr>
+    </w:p>
+    <w:p>
+      <w:pPr>
+        <w:ind w:firstLine="360"/>
+      </w:pPr>
+    </w:p>
+    <w:p>
+      <w:pPr>
+        <w:ind w:firstLine="360"/>
+      </w:pPr>
+    </w:p>
+    <w:p>
+      <w:pPr>
+        <w:pStyle w:val="Heading1"/>
+        <w:ind w:firstLine="360"/>
+        <w:rPr>
+          <w:rFonts w:ascii="Times New Roman" w:hAnsi="Times New Roman" w:cs="Times New Roman"/>
+          <w:sz w:val="24"/>
+          <w:szCs w:val="24"/>
+        </w:rPr>
+      </w:pPr>
+      <w:r>
+        <w:rPr>
+          <w:rFonts w:ascii="Times New Roman" w:hAnsi="Times New Roman" w:cs="Times New Roman"/>
+          <w:sz w:val="24"/>
+          <w:szCs w:val="24"/>
+        </w:rPr>
+        <w:lastRenderedPageBreak/>
+        <w:t>Update View</w:t>
+      </w:r>
+    </w:p>
+    <w:p>
+      <w:pPr>
+        <w:ind w:firstLine="360"/>
+        <w:rPr>
+          <w:b/>
+          <w:bCs/>
+          <w:color w:val="002060"/>
+          <w:highlight w:val="yellow"/>
+        </w:rPr>
+      </w:pPr>
+      <w:r>
+        <w:rPr>
+          <w:b/>
+          <w:bCs/>
+          <w:color w:val="002060"/>
+          <w:highlight w:val="yellow"/>
+        </w:rPr>
+        <w:t xml:space="preserve">create view </w:t>
+      </w:r>
+      <w:proofErr w:type="spellStart"/>
+      <w:r>
+        <w:rPr>
+          <w:b/>
+          <w:bCs/>
+          <w:color w:val="002060"/>
+          <w:highlight w:val="yellow"/>
+        </w:rPr>
+        <w:t>expensive_orders</w:t>
+      </w:r>
+      <w:proofErr w:type="spellEnd"/>
+      <w:r>
+        <w:rPr>
+          <w:b/>
+          <w:bCs/>
+          <w:color w:val="002060"/>
+          <w:highlight w:val="yellow"/>
+        </w:rPr>
+        <w:t xml:space="preserve"> </w:t>
+      </w:r>
+    </w:p>
+    <w:p>
+      <w:pPr>
+        <w:ind w:firstLine="360"/>
+        <w:rPr>
+          <w:b/>
+          <w:bCs/>
+          <w:color w:val="002060"/>
+          <w:highlight w:val="yellow"/>
+        </w:rPr>
+      </w:pPr>
+      <w:r>
+        <w:rPr>
+          <w:b/>
+          <w:bCs/>
+          <w:color w:val="002060"/>
+          <w:highlight w:val="yellow"/>
+        </w:rPr>
+        <w:t>as</w:t>
+      </w:r>
+    </w:p>
+    <w:p>
+      <w:pPr>
+        <w:ind w:firstLine="360"/>
+        <w:rPr>
+          <w:b/>
+          <w:bCs/>
+          <w:color w:val="002060"/>
+          <w:highlight w:val="yellow"/>
+        </w:rPr>
+      </w:pPr>
+      <w:r>
+        <w:rPr>
+          <w:b/>
+          <w:bCs/>
+          <w:color w:val="002060"/>
+          <w:highlight w:val="yellow"/>
+        </w:rPr>
+        <w:t>select *</w:t>
+      </w:r>
+    </w:p>
+    <w:p>
+      <w:pPr>
+        <w:ind w:firstLine="360"/>
+        <w:rPr>
+          <w:b/>
+          <w:bCs/>
+          <w:color w:val="002060"/>
+          <w:highlight w:val="yellow"/>
+        </w:rPr>
+      </w:pPr>
+      <w:r>
+        <w:rPr>
+          <w:b/>
+          <w:bCs/>
+          <w:color w:val="002060"/>
+          <w:highlight w:val="yellow"/>
+        </w:rPr>
+        <w:t xml:space="preserve">from </w:t>
+      </w:r>
+      <w:proofErr w:type="spellStart"/>
+      <w:r>
+        <w:rPr>
+          <w:b/>
+          <w:bCs/>
+          <w:color w:val="002060"/>
+          <w:highlight w:val="yellow"/>
+        </w:rPr>
+        <w:t>tb_product_info</w:t>
+      </w:r>
+      <w:proofErr w:type="spellEnd"/>
+    </w:p>
+    <w:p>
+      <w:pPr>
+        <w:ind w:firstLine="360"/>
+        <w:rPr>
+          <w:b/>
+          <w:bCs/>
+          <w:color w:val="002060"/>
+        </w:rPr>
+      </w:pPr>
+      <w:r>
+        <w:rPr>
+          <w:b/>
+          <w:bCs/>
+          <w:color w:val="002060"/>
+          <w:highlight w:val="yellow"/>
+        </w:rPr>
+        <w:t>where price &gt;= 2000;</w:t>
+      </w:r>
+    </w:p>
+    <w:p>
+      <w:pPr>
+        <w:ind w:firstLine="360"/>
+      </w:pPr>
+      <w:r>
+        <w:rPr>
+          <w:noProof/>
+        </w:rPr>
+        <w:drawing>
+          <wp:inline distT="0" distB="0" distL="0" distR="0" wp14:anchorId="02FA572A" wp14:editId="3851273E">
+            <wp:extent cx="5731510" cy="3222625"/>
+            <wp:effectExtent l="0" t="0" r="2540" b="0"/>
+            <wp:docPr id="7" name="Picture 7"/>
+            <wp:cNvGraphicFramePr>
+              <a:graphicFrameLocks xmlns:a="http://schemas.openxmlformats.org/drawingml/2006/main" noChangeAspect="1"/>
+            </wp:cNvGraphicFramePr>
+            <a:graphic xmlns:a="http://schemas.openxmlformats.org/drawingml/2006/main">
+              <a:graphicData uri="http://schemas.openxmlformats.org/drawingml/2006/picture">
+                <pic:pic xmlns:pic="http://schemas.openxmlformats.org/drawingml/2006/picture">
+                  <pic:nvPicPr>
+                    <pic:cNvPr id="1" name=""/>
+                    <pic:cNvPicPr/>
+                  </pic:nvPicPr>
+                  <pic:blipFill>
+                    <a:blip r:embed="rId11"/>
+                    <a:stretch>
+                      <a:fillRect/>
+                    </a:stretch>
+                  </pic:blipFill>
+                  <pic:spPr>
+                    <a:xfrm>
+                      <a:off x="0" y="0"/>
+                      <a:ext cx="5731510" cy="3222625"/>
+                    </a:xfrm>
+                    <a:prstGeom prst="rect">
+                      <a:avLst/>
+                    </a:prstGeom>
+                  </pic:spPr>
+                </pic:pic>
+              </a:graphicData>
+            </a:graphic>
+          </wp:inline>
+        </w:drawing>
+      </w:r>
+    </w:p>
+    <w:p>
+      <w:pPr>
+        <w:ind w:firstLine="360"/>
+        <w:rPr>
+          <w:b/>
+          <w:bCs/>
+          <w:color w:val="002060"/>
+        </w:rPr>
+      </w:pPr>
+      <w:r>
+        <w:rPr>
+          <w:b/>
+          <w:bCs/>
+          <w:color w:val="002060"/>
+          <w:highlight w:val="yellow"/>
+        </w:rPr>
+        <w:t xml:space="preserve">select * from </w:t>
+      </w:r>
+      <w:proofErr w:type="spellStart"/>
+      <w:r>
+        <w:rPr>
+          <w:b/>
+          <w:bCs/>
+          <w:color w:val="002060"/>
+          <w:highlight w:val="yellow"/>
+        </w:rPr>
+        <w:t>expensive_orders</w:t>
+      </w:r>
+      <w:proofErr w:type="spellEnd"/>
+      <w:r>
+        <w:rPr>
+          <w:b/>
+          <w:bCs/>
+          <w:color w:val="002060"/>
+          <w:highlight w:val="yellow"/>
+        </w:rPr>
+        <w:t>;</w:t>
+      </w:r>
+    </w:p>
+    <w:p>
+      <w:pPr>
+        <w:ind w:firstLine="360"/>
+      </w:pPr>
+      <w:r>
+        <w:rPr>
+          <w:noProof/>
+        </w:rPr>
+        <w:drawing>
+          <wp:inline distT="0" distB="0" distL="0" distR="0" wp14:anchorId="6D3D1836" wp14:editId="7C3EB45E">
+            <wp:extent cx="5731510" cy="3222625"/>
+            <wp:effectExtent l="0" t="0" r="2540" b="0"/>
+            <wp:docPr id="8" name="Picture 8"/>
+            <wp:cNvGraphicFramePr>
+              <a:graphicFrameLocks xmlns:a="http://schemas.openxmlformats.org/drawingml/2006/main" noChangeAspect="1"/>
+            </wp:cNvGraphicFramePr>
+            <a:graphic xmlns:a="http://schemas.openxmlformats.org/drawingml/2006/main">
+              <a:graphicData uri="http://schemas.openxmlformats.org/drawingml/2006/picture">
+                <pic:pic xmlns:pic="http://schemas.openxmlformats.org/drawingml/2006/picture">
+                  <pic:nvPicPr>
+                    <pic:cNvPr id="1" name=""/>
+                    <pic:cNvPicPr/>
+                  </pic:nvPicPr>
+                  <pic:blipFill>
+                    <a:blip r:embed="rId12"/>
+                    <a:stretch>
+                      <a:fillRect/>
+                    </a:stretch>
+                  </pic:blipFill>
+                  <pic:spPr>
+                    <a:xfrm>
+                      <a:off x="0" y="0"/>
+                      <a:ext cx="5731510" cy="3222625"/>
+                    </a:xfrm>
+                    <a:prstGeom prst="rect">
+                      <a:avLst/>
+                    </a:prstGeom>
+                  </pic:spPr>
+                </pic:pic>
+              </a:graphicData>
+            </a:graphic>
+          </wp:inline>
+        </w:drawing>
+      </w:r>
+    </w:p>
+    <w:p>
+      <w:pPr>
+        <w:pStyle w:val="Heading1"/>
+        <w:ind w:firstLine="360"/>
+        <w:rPr>
+          <w:rFonts w:ascii="Times New Roman" w:hAnsi="Times New Roman" w:cs="Times New Roman"/>
+          <w:sz w:val="24"/>
+          <w:szCs w:val="24"/>
+        </w:rPr>
+      </w:pPr>
+      <w:r>
+        <w:rPr>
+          <w:rFonts w:ascii="Times New Roman" w:hAnsi="Times New Roman" w:cs="Times New Roman"/>
+          <w:sz w:val="24"/>
+          <w:szCs w:val="24"/>
+        </w:rPr>
+        <w:lastRenderedPageBreak/>
+        <w:t>With Check Option</w:t>
+      </w:r>
+    </w:p>
+    <w:p>
+      <w:pPr>
+        <w:ind w:left="720"/>
+        <w:rPr>
+          <w:b/>
+          <w:bCs/>
+          <w:color w:val="002060"/>
+          <w:highlight w:val="yellow"/>
+        </w:rPr>
+      </w:pPr>
+      <w:r>
+        <w:rPr>
+          <w:b/>
+          <w:bCs/>
+          <w:color w:val="002060"/>
+          <w:highlight w:val="yellow"/>
+        </w:rPr>
+        <w:t xml:space="preserve">create or replace view </w:t>
+      </w:r>
+      <w:proofErr w:type="spellStart"/>
+      <w:r>
+        <w:rPr>
+          <w:b/>
+          <w:bCs/>
+          <w:color w:val="002060"/>
+          <w:highlight w:val="yellow"/>
+        </w:rPr>
+        <w:t>apple_products</w:t>
+      </w:r>
+      <w:proofErr w:type="spellEnd"/>
+    </w:p>
+    <w:p>
+      <w:pPr>
+        <w:ind w:left="720"/>
+        <w:rPr>
+          <w:b/>
+          <w:bCs/>
+          <w:color w:val="002060"/>
+          <w:highlight w:val="yellow"/>
+        </w:rPr>
+      </w:pPr>
+      <w:r>
+        <w:rPr>
+          <w:b/>
+          <w:bCs/>
+          <w:color w:val="002060"/>
+          <w:highlight w:val="yellow"/>
+        </w:rPr>
+        <w:t>as</w:t>
+      </w:r>
+    </w:p>
+    <w:p>
+      <w:pPr>
+        <w:ind w:left="720"/>
+        <w:rPr>
+          <w:b/>
+          <w:bCs/>
+          <w:color w:val="002060"/>
+          <w:highlight w:val="yellow"/>
+        </w:rPr>
+      </w:pPr>
+      <w:r>
+        <w:rPr>
+          <w:b/>
+          <w:bCs/>
+          <w:color w:val="002060"/>
+          <w:highlight w:val="yellow"/>
+        </w:rPr>
+        <w:t xml:space="preserve">select * from </w:t>
+      </w:r>
+      <w:proofErr w:type="spellStart"/>
+      <w:r>
+        <w:rPr>
+          <w:b/>
+          <w:bCs/>
+          <w:color w:val="002060"/>
+          <w:highlight w:val="yellow"/>
+        </w:rPr>
+        <w:t>tb_product_info</w:t>
+      </w:r>
+      <w:proofErr w:type="spellEnd"/>
+      <w:r>
+        <w:rPr>
+          <w:b/>
+          <w:bCs/>
+          <w:color w:val="002060"/>
+          <w:highlight w:val="yellow"/>
+        </w:rPr>
+        <w:t xml:space="preserve"> where brand = 'Apple'</w:t>
+      </w:r>
+    </w:p>
+    <w:p>
+      <w:pPr>
+        <w:ind w:left="720"/>
+        <w:rPr>
+          <w:b/>
+          <w:bCs/>
+          <w:color w:val="002060"/>
+        </w:rPr>
+      </w:pPr>
+      <w:r>
+        <w:rPr>
+          <w:b/>
+          <w:bCs/>
+          <w:color w:val="002060"/>
+          <w:highlight w:val="yellow"/>
+        </w:rPr>
+        <w:t>with check option;</w:t>
+      </w:r>
+    </w:p>
+    <w:p>
+      <w:pPr>
+        <w:ind w:firstLine="360"/>
+      </w:pPr>
+      <w:r>
+        <w:rPr>
+          <w:noProof/>
+        </w:rPr>
+        <w:drawing>
+          <wp:inline distT="0" distB="0" distL="0" distR="0" wp14:anchorId="4DF4F8BC" wp14:editId="3F66B9A4">
+            <wp:extent cx="5731510" cy="3222625"/>
+            <wp:effectExtent l="0" t="0" r="2540" b="0"/>
+            <wp:docPr id="9" name="Picture 9"/>
+            <wp:cNvGraphicFramePr>
+              <a:graphicFrameLocks xmlns:a="http://schemas.openxmlformats.org/drawingml/2006/main" noChangeAspect="1"/>
+            </wp:cNvGraphicFramePr>
+            <a:graphic xmlns:a="http://schemas.openxmlformats.org/drawingml/2006/main">
+              <a:graphicData uri="http://schemas.openxmlformats.org/drawingml/2006/picture">
+                <pic:pic xmlns:pic="http://schemas.openxmlformats.org/drawingml/2006/picture">
+                  <pic:nvPicPr>
+                    <pic:cNvPr id="1" name=""/>
+                    <pic:cNvPicPr/>
+                  </pic:nvPicPr>
+                  <pic:blipFill>
+                    <a:blip r:embed="rId13"/>
+                    <a:stretch>
+                      <a:fillRect/>
+                    </a:stretch>
+                  </pic:blipFill>
+                  <pic:spPr>
+                    <a:xfrm>
+                      <a:off x="0" y="0"/>
+                      <a:ext cx="5731510" cy="3222625"/>
+                    </a:xfrm>
+                    <a:prstGeom prst="rect">
+                      <a:avLst/>
+                    </a:prstGeom>
+                  </pic:spPr>
+                </pic:pic>
+              </a:graphicData>
+            </a:graphic>
+          </wp:inline>
+        </w:drawing>
+      </w:r>
+    </w:p>
+    <w:p>
+      <w:pPr>
+        <w:ind w:firstLine="360"/>
+      </w:pPr>
+    </w:p>
+    <w:p>
+      <w:pPr>
+        <w:ind w:firstLine="360"/>
+        <w:rPr>
+          <w:b/>
+          <w:bCs/>
+          <w:color w:val="002060"/>
+        </w:rPr>
+      </w:pPr>
+      <w:r>
+        <w:rPr>
+          <w:b/>
+          <w:bCs/>
+          <w:color w:val="002060"/>
+          <w:highlight w:val="yellow"/>
+        </w:rPr>
+        <w:t xml:space="preserve">select * from </w:t>
+      </w:r>
+      <w:proofErr w:type="spellStart"/>
+      <w:r>
+        <w:rPr>
+          <w:b/>
+          <w:bCs/>
+          <w:color w:val="002060"/>
+          <w:highlight w:val="yellow"/>
+        </w:rPr>
+        <w:t>apple_products</w:t>
+      </w:r>
+      <w:proofErr w:type="spellEnd"/>
+      <w:r>
+        <w:rPr>
+          <w:b/>
+          <w:bCs/>
+          <w:color w:val="002060"/>
+          <w:highlight w:val="yellow"/>
+        </w:rPr>
+        <w:t>;</w:t>
+      </w:r>
+    </w:p>
+    <w:p>
+      <w:pPr>
+        <w:ind w:firstLine="360"/>
+      </w:pPr>
+      <w:r>
+        <w:rPr>
+          <w:noProof/>
+        </w:rPr>
+        <w:drawing>
+          <wp:inline distT="0" distB="0" distL="0" distR="0" wp14:anchorId="686292A6" wp14:editId="19A8E759">
+            <wp:extent cx="5731510" cy="3222625"/>
+            <wp:effectExtent l="0" t="0" r="2540" b="0"/>
+            <wp:docPr id="10" name="Picture 10"/>
+            <wp:cNvGraphicFramePr>
+              <a:graphicFrameLocks xmlns:a="http://schemas.openxmlformats.org/drawingml/2006/main" noChangeAspect="1"/>
+            </wp:cNvGraphicFramePr>
+            <a:graphic xmlns:a="http://schemas.openxmlformats.org/drawingml/2006/main">
+              <a:graphicData uri="http://schemas.openxmlformats.org/drawingml/2006/picture">
+                <pic:pic xmlns:pic="http://schemas.openxmlformats.org/drawingml/2006/picture">
+                  <pic:nvPicPr>
+                    <pic:cNvPr id="1" name=""/>
+                    <pic:cNvPicPr/>
+                  </pic:nvPicPr>
+                  <pic:blipFill>
+                    <a:blip r:embed="rId14"/>
+                    <a:stretch>
+                      <a:fillRect/>
+                    </a:stretch>
+                  </pic:blipFill>
+                  <pic:spPr>
+                    <a:xfrm>
+                      <a:off x="0" y="0"/>
+                      <a:ext cx="5731510" cy="3222625"/>
+                    </a:xfrm>
+                    <a:prstGeom prst="rect">
+                      <a:avLst/>
+                    </a:prstGeom>
+                  </pic:spPr>
+                </pic:pic>
+              </a:graphicData>
+            </a:graphic>
+          </wp:inline>
+        </w:drawing>
+      </w:r>
+    </w:p>
+    <w:p>
+      <w:pPr>
+        <w:ind w:firstLine="360"/>
+      </w:pPr>
+    </w:p>
+    <w:p>
+      <w:pPr>
+        <w:ind w:firstLine="360"/>
+      </w:pPr>
+      <w:r>
+        <w:rPr>
+          <w:noProof/>
+        </w:rPr>
+        <w:lastRenderedPageBreak/>
+        <w:drawing>
+          <wp:inline distT="0" distB="0" distL="0" distR="0" wp14:anchorId="602D6C97" wp14:editId="3972BA4B">
+            <wp:extent cx="5731510" cy="3222625"/>
+            <wp:effectExtent l="0" t="0" r="2540" b="0"/>
+            <wp:docPr id="11" name="Picture 11"/>
+            <wp:cNvGraphicFramePr>
+              <a:graphicFrameLocks xmlns:a="http://schemas.openxmlformats.org/drawingml/2006/main" noChangeAspect="1"/>
+            </wp:cNvGraphicFramePr>
+            <a:graphic xmlns:a="http://schemas.openxmlformats.org/drawingml/2006/main">
+              <a:graphicData uri="http://schemas.openxmlformats.org/drawingml/2006/picture">
+                <pic:pic xmlns:pic="http://schemas.openxmlformats.org/drawingml/2006/picture">
+                  <pic:nvPicPr>
+                    <pic:cNvPr id="1" name=""/>
+                    <pic:cNvPicPr/>
+                  </pic:nvPicPr>
+                  <pic:blipFill>
+                    <a:blip r:embed="rId15"/>
+                    <a:stretch>
+                      <a:fillRect/>
+                    </a:stretch>
+                  </pic:blipFill>
+                  <pic:spPr>
+                    <a:xfrm>
+                      <a:off x="0" y="0"/>
+                      <a:ext cx="5731510" cy="3222625"/>
+                    </a:xfrm>
+                    <a:prstGeom prst="rect">
+                      <a:avLst/>
+                    </a:prstGeom>
+                  </pic:spPr>
+                </pic:pic>
+              </a:graphicData>
+            </a:graphic>
+          </wp:inline>
+        </w:drawing>
+      </w:r>
+    </w:p>
+    <w:p>
+      <w:pPr>
+        <w:ind w:firstLine="360"/>
+      </w:pPr>
+    </w:p>
+    <w:p>
+      <w:pPr>
+        <w:ind w:firstLine="360"/>
+        <w:rPr>
+          <w:b/>
+          <w:bCs/>
+          <w:color w:val="002060"/>
+          <w:highlight w:val="yellow"/>
+        </w:rPr>
+      </w:pPr>
+      <w:r>
+        <w:rPr>
+          <w:b/>
+          <w:bCs/>
+          <w:color w:val="002060"/>
+          <w:highlight w:val="yellow"/>
+        </w:rPr>
+        <w:t xml:space="preserve">insert into </w:t>
+      </w:r>
+      <w:proofErr w:type="spellStart"/>
+      <w:r>
+        <w:rPr>
+          <w:b/>
+          <w:bCs/>
+          <w:color w:val="002060"/>
+          <w:highlight w:val="yellow"/>
+        </w:rPr>
+        <w:t>apple_products</w:t>
+      </w:r>
+      <w:proofErr w:type="spellEnd"/>
+    </w:p>
+    <w:p>
+      <w:pPr>
+        <w:ind w:firstLine="360"/>
+        <w:rPr>
+          <w:b/>
+          <w:bCs/>
+          <w:color w:val="002060"/>
+        </w:rPr>
+      </w:pPr>
+      <w:r>
+        <w:rPr>
+          <w:b/>
+          <w:bCs/>
+          <w:color w:val="002060"/>
+          <w:highlight w:val="yellow"/>
+        </w:rPr>
+        <w:t>values ('P8', 'Air buds', 'Apple', 2500);</w:t>
+      </w:r>
+    </w:p>
+    <w:p>
+      <w:pPr>
+        <w:ind w:firstLine="360"/>
+      </w:pPr>
+      <w:r>
+        <w:rPr>
+          <w:noProof/>
+        </w:rPr>
+        <w:drawing>
+          <wp:inline distT="0" distB="0" distL="0" distR="0" wp14:anchorId="52FBC4D5" wp14:editId="74163F05">
+            <wp:extent cx="5731510" cy="3222625"/>
+            <wp:effectExtent l="0" t="0" r="2540" b="0"/>
+            <wp:docPr id="12" name="Picture 12"/>
+            <wp:cNvGraphicFramePr>
+              <a:graphicFrameLocks xmlns:a="http://schemas.openxmlformats.org/drawingml/2006/main" noChangeAspect="1"/>
+            </wp:cNvGraphicFramePr>
+            <a:graphic xmlns:a="http://schemas.openxmlformats.org/drawingml/2006/main">
+              <a:graphicData uri="http://schemas.openxmlformats.org/drawingml/2006/picture">
+                <pic:pic xmlns:pic="http://schemas.openxmlformats.org/drawingml/2006/picture">
+                  <pic:nvPicPr>
+                    <pic:cNvPr id="1" name=""/>
+                    <pic:cNvPicPr/>
+                  </pic:nvPicPr>
+                  <pic:blipFill>
+                    <a:blip r:embed="rId16"/>
                     <a:stretch>
                       <a:fillRect/>
                     </a:stretch>

</xml_diff>